<commit_message>
feat: finalized lab 8
</commit_message>
<xml_diff>
--- a/Lab7/Звіт до лаби 7 ТМ.docx
+++ b/Lab7/Звіт до лаби 7 ТМ.docx
@@ -289,7 +289,6 @@
           <w:noProof/>
           <w:sz w:val="28"/>
           <w:szCs w:val="28"/>
-          <w:lang w:val="uk-UA"/>
         </w:rPr>
       </w:pPr>
       <w:r>
@@ -308,9 +307,8 @@
           <w:noProof/>
           <w:sz w:val="28"/>
           <w:szCs w:val="28"/>
-          <w:lang w:val="uk-UA"/>
-        </w:rPr>
-        <w:t>6</w:t>
+        </w:rPr>
+        <w:t>7</w:t>
       </w:r>
     </w:p>
     <w:p>
@@ -383,9 +381,8 @@
           <w:noProof/>
           <w:sz w:val="28"/>
           <w:szCs w:val="28"/>
-          <w:lang w:val="uk-UA"/>
-        </w:rPr>
-        <w:t>Вивчення засобів керування джерелами освітлення сцени та камерами. Апробація базових методів 3D анімації</w:t>
+        </w:rPr>
+        <w:t>Основи роботи у відеоредакторі. Програмні засоби запису, редагування та міксування звуку</w:t>
       </w:r>
       <w:r>
         <w:rPr>
@@ -1042,7 +1039,16 @@
           <w:szCs w:val="28"/>
           <w:lang w:val="uk-UA"/>
         </w:rPr>
-        <w:t>вивчення засобів керування джерелами освітлення сцени та камерами. Апробація базових методів 3D анімації</w:t>
+        <w:t>о</w:t>
+      </w:r>
+      <w:r>
+        <w:rPr>
+          <w:rFonts w:ascii="Times New Roman" w:eastAsia="Times New Roman" w:hAnsi="Times New Roman" w:cs="Times New Roman"/>
+          <w:noProof/>
+          <w:sz w:val="28"/>
+          <w:szCs w:val="28"/>
+        </w:rPr>
+        <w:t>снови роботи у відеоредакторі. Програмні засоби запису, редагування та міксування звуку</w:t>
       </w:r>
       <w:r>
         <w:rPr>
@@ -1064,7 +1070,6 @@
           <w:noProof/>
           <w:sz w:val="28"/>
           <w:szCs w:val="28"/>
-          <w:lang w:val="uk-UA"/>
         </w:rPr>
       </w:pPr>
       <w:r>
@@ -1095,22 +1100,19 @@
           <w:noProof/>
           <w:sz w:val="28"/>
           <w:szCs w:val="28"/>
-          <w:lang w:val="uk-UA"/>
-        </w:rPr>
-        <w:t>вивчити засоби керування джерелами освітлення сцени, моделями знімальної камери та імітації деяких ефектів середовища. Засвоїти базові методи 3D анімації переміщення об’єктів та зміни параметрів сцени. Навчитись налагоджувати основні параметри анімації та рендерінгу.</w:t>
-      </w:r>
-    </w:p>
-    <w:p>
-      <w:pPr>
-        <w:pStyle w:val="Heading1"/>
-        <w:spacing w:before="0" w:line="360" w:lineRule="auto"/>
+        </w:rPr>
+        <w:t>Вивчити основні інструменти монтування відео з готових відео- та аудіокліпів. Засвоїти базові ефекти у відеомонтажі. Навчитись налагоджувати основні параметри звуку при монтуванні відео.</w:t>
+      </w:r>
+    </w:p>
+    <w:p>
+      <w:pPr>
+        <w:spacing w:after="200" w:line="240" w:lineRule="auto"/>
         <w:jc w:val="center"/>
         <w:rPr>
           <w:rFonts w:ascii="Times New Roman" w:eastAsia="Times New Roman" w:hAnsi="Times New Roman" w:cs="Times New Roman"/>
           <w:b/>
           <w:bCs/>
           <w:noProof/>
-          <w:color w:val="auto"/>
           <w:kern w:val="36"/>
           <w:sz w:val="28"/>
           <w:szCs w:val="44"/>
@@ -1123,7 +1125,6 @@
           <w:b/>
           <w:bCs/>
           <w:noProof/>
-          <w:color w:val="auto"/>
           <w:kern w:val="36"/>
           <w:sz w:val="28"/>
           <w:szCs w:val="44"/>
@@ -1562,42 +1563,42 @@
           <w:szCs w:val="28"/>
           <w:lang w:val="uk-UA"/>
         </w:rPr>
+        <w:t>DaVinci Resolve</w:t>
+      </w:r>
+      <w:r>
+        <w:rPr>
+          <w:rFonts w:ascii="Times New Roman" w:eastAsiaTheme="majorEastAsia" w:hAnsi="Times New Roman" w:cs="Times New Roman"/>
+          <w:noProof/>
+          <w:color w:val="000000" w:themeColor="text1"/>
+          <w:sz w:val="28"/>
+          <w:szCs w:val="28"/>
+          <w:lang w:val="uk-UA"/>
+        </w:rPr>
+        <w:t xml:space="preserve"> — безкоштовна версія забезпечує базові можливості без обмежень, підтримує професійні формати та сторонні плагіни (комерційні обмеження стосуються лише 3D-кінопродукції та надвисоких розділень).</w:t>
+      </w:r>
+    </w:p>
+    <w:p>
+      <w:pPr>
+        <w:jc w:val="both"/>
+        <w:rPr>
+          <w:rFonts w:ascii="Times New Roman" w:eastAsiaTheme="majorEastAsia" w:hAnsi="Times New Roman" w:cs="Times New Roman"/>
+          <w:noProof/>
+          <w:color w:val="000000" w:themeColor="text1"/>
+          <w:sz w:val="28"/>
+          <w:szCs w:val="28"/>
+          <w:lang w:val="uk-UA"/>
+        </w:rPr>
+      </w:pPr>
+      <w:r>
+        <w:rPr>
+          <w:rFonts w:ascii="Times New Roman" w:eastAsiaTheme="majorEastAsia" w:hAnsi="Times New Roman" w:cs="Times New Roman"/>
+          <w:noProof/>
+          <w:color w:val="000000" w:themeColor="text1"/>
+          <w:sz w:val="28"/>
+          <w:szCs w:val="28"/>
+          <w:lang w:val="uk-UA"/>
+        </w:rPr>
         <w:lastRenderedPageBreak/>
-        <w:t>DaVinci Resolve</w:t>
-      </w:r>
-      <w:r>
-        <w:rPr>
-          <w:rFonts w:ascii="Times New Roman" w:eastAsiaTheme="majorEastAsia" w:hAnsi="Times New Roman" w:cs="Times New Roman"/>
-          <w:noProof/>
-          <w:color w:val="000000" w:themeColor="text1"/>
-          <w:sz w:val="28"/>
-          <w:szCs w:val="28"/>
-          <w:lang w:val="uk-UA"/>
-        </w:rPr>
-        <w:t xml:space="preserve"> — безкоштовна версія забезпечує базові можливості без обмежень, підтримує професійні формати та сторонні плагіни (комерційні обмеження стосуються лише 3D-кінопродукції та надвисоких розділень).</w:t>
-      </w:r>
-    </w:p>
-    <w:p>
-      <w:pPr>
-        <w:jc w:val="both"/>
-        <w:rPr>
-          <w:rFonts w:ascii="Times New Roman" w:eastAsiaTheme="majorEastAsia" w:hAnsi="Times New Roman" w:cs="Times New Roman"/>
-          <w:noProof/>
-          <w:color w:val="000000" w:themeColor="text1"/>
-          <w:sz w:val="28"/>
-          <w:szCs w:val="28"/>
-          <w:lang w:val="uk-UA"/>
-        </w:rPr>
-      </w:pPr>
-      <w:r>
-        <w:rPr>
-          <w:rFonts w:ascii="Times New Roman" w:eastAsiaTheme="majorEastAsia" w:hAnsi="Times New Roman" w:cs="Times New Roman"/>
-          <w:noProof/>
-          <w:color w:val="000000" w:themeColor="text1"/>
-          <w:sz w:val="28"/>
-          <w:szCs w:val="28"/>
-          <w:lang w:val="uk-UA"/>
-        </w:rPr>
         <w:t>Серед інших популярних безкоштовних програм:</w:t>
       </w:r>
     </w:p>
@@ -2165,7 +2166,6 @@
           <w:szCs w:val="28"/>
           <w:lang w:val="uk-UA"/>
         </w:rPr>
-        <w:lastRenderedPageBreak/>
         <w:t xml:space="preserve">Інші безкоштовні програми з подібним функціоналом: </w:t>
       </w:r>
       <w:r>
@@ -2423,6 +2423,7 @@
           <w:szCs w:val="28"/>
           <w:lang w:val="uk-UA"/>
         </w:rPr>
+        <w:lastRenderedPageBreak/>
         <w:t>Експорт розпочинається з контекстного меню трека Timeline. Безкоштовна версія Lightworks обмежена публікацією на YouTube та форматом H.264/MP4.</w:t>
       </w:r>
     </w:p>
@@ -2886,32 +2887,43 @@
           <w:szCs w:val="28"/>
           <w:lang w:val="uk-UA"/>
         </w:rPr>
+        <w:t>Етап імпорту та синхронізації у Adobe Premiere Pro</w:t>
+      </w:r>
+    </w:p>
+    <w:p>
+      <w:pPr>
+        <w:jc w:val="both"/>
+        <w:rPr>
+          <w:rFonts w:ascii="Times New Roman" w:eastAsiaTheme="majorEastAsia" w:hAnsi="Times New Roman" w:cs="Times New Roman"/>
+          <w:noProof/>
+          <w:color w:val="000000" w:themeColor="text1"/>
+          <w:sz w:val="28"/>
+          <w:szCs w:val="28"/>
+          <w:lang w:val="uk-UA"/>
+        </w:rPr>
+      </w:pPr>
+      <w:r>
+        <w:rPr>
+          <w:rFonts w:ascii="Times New Roman" w:eastAsiaTheme="majorEastAsia" w:hAnsi="Times New Roman" w:cs="Times New Roman"/>
+          <w:noProof/>
+          <w:color w:val="000000" w:themeColor="text1"/>
+          <w:sz w:val="28"/>
+          <w:szCs w:val="28"/>
+          <w:lang w:val="uk-UA"/>
+        </w:rPr>
+        <w:t xml:space="preserve">У професійному відеоредакторі Adobe Premiere Pro я імпортував обидва відеофайли та аудіотрек. Матеріал я розташував на різних доріжках шкали часу для забезпечення гнучкості редагування. Я здійснив синхронізацію відеоматеріалу за часовою шкалою, обрізавши всі зайві фрагменти, які не несли інформаційного </w:t>
+      </w:r>
+      <w:r>
+        <w:rPr>
+          <w:rFonts w:ascii="Times New Roman" w:eastAsiaTheme="majorEastAsia" w:hAnsi="Times New Roman" w:cs="Times New Roman"/>
+          <w:noProof/>
+          <w:color w:val="000000" w:themeColor="text1"/>
+          <w:sz w:val="28"/>
+          <w:szCs w:val="28"/>
+          <w:lang w:val="uk-UA"/>
+        </w:rPr>
         <w:lastRenderedPageBreak/>
-        <w:t>Етап імпорту та синхронізації у Adobe Premiere Pro</w:t>
-      </w:r>
-    </w:p>
-    <w:p>
-      <w:pPr>
-        <w:jc w:val="both"/>
-        <w:rPr>
-          <w:rFonts w:ascii="Times New Roman" w:eastAsiaTheme="majorEastAsia" w:hAnsi="Times New Roman" w:cs="Times New Roman"/>
-          <w:noProof/>
-          <w:color w:val="000000" w:themeColor="text1"/>
-          <w:sz w:val="28"/>
-          <w:szCs w:val="28"/>
-          <w:lang w:val="uk-UA"/>
-        </w:rPr>
-      </w:pPr>
-      <w:r>
-        <w:rPr>
-          <w:rFonts w:ascii="Times New Roman" w:eastAsiaTheme="majorEastAsia" w:hAnsi="Times New Roman" w:cs="Times New Roman"/>
-          <w:noProof/>
-          <w:color w:val="000000" w:themeColor="text1"/>
-          <w:sz w:val="28"/>
-          <w:szCs w:val="28"/>
-          <w:lang w:val="uk-UA"/>
-        </w:rPr>
-        <w:t>У професійному відеоредакторі Adobe Premiere Pro я імпортував обидва відеофайли та аудіотрек. Матеріал я розташував на різних доріжках шкали часу для забезпечення гнучкості редагування. Я здійснив синхронізацію відеоматеріалу за часовою шкалою, обрізавши всі зайві фрагменти, які не несли інформаційного навантаження. Аудіо з оверлей-відео я відключив, залишивши тільки мої основні пояснення з Blender, що допомогло уникнути звукових конфліктів.</w:t>
+        <w:t>навантаження. Аудіо з оверлей-відео я відключив, залишивши тільки мої основні пояснення з Blender, що допомогло уникнути звукових конфліктів.</w:t>
       </w:r>
     </w:p>
     <w:p>
@@ -3143,134 +3155,123 @@
           <w:szCs w:val="28"/>
           <w:lang w:val="uk-UA"/>
         </w:rPr>
-        <w:t xml:space="preserve">На завершальному етапі я завантажив відповідну фонову музику та додав її на окрему аудіо-доріжку. Гучність фонової музики я значно зменшив, що забезпечило домінування мого голосу з поясненнями на основній доріжці, одночасно створивши приємний музичний фон, який сприяє кращому сприйняттю відеоконтенту. Я </w:t>
-      </w:r>
-      <w:r>
-        <w:rPr>
-          <w:rFonts w:ascii="Times New Roman" w:eastAsiaTheme="majorEastAsia" w:hAnsi="Times New Roman" w:cs="Times New Roman"/>
-          <w:noProof/>
-          <w:color w:val="000000" w:themeColor="text1"/>
+        <w:t>На завершальному етапі я завантажив відповідну фонову музику та додав її на окрему аудіо-доріжку. Гучність фонової музики я значно зменшив, що забезпечило домінування мого голосу з поясненнями на основній доріжці, одночасно створивши приємний музичний фон, який сприяє кращому сприйняттю відеоконтенту. Я реалізував багатошарове мікшування двох незалежних аудіо-доріжок, що дозволило мені досягти професійного звучання.</w:t>
+      </w:r>
+    </w:p>
+    <w:p>
+      <w:pPr>
+        <w:jc w:val="both"/>
+        <w:rPr>
+          <w:rFonts w:ascii="Times New Roman" w:eastAsiaTheme="majorEastAsia" w:hAnsi="Times New Roman" w:cs="Times New Roman"/>
+          <w:noProof/>
+          <w:color w:val="000000" w:themeColor="text1"/>
+          <w:sz w:val="28"/>
+          <w:szCs w:val="28"/>
+          <w:lang w:val="uk-UA"/>
+        </w:rPr>
+      </w:pPr>
+    </w:p>
+    <w:p>
+      <w:pPr>
+        <w:jc w:val="both"/>
+        <w:rPr>
+          <w:rFonts w:ascii="Times New Roman" w:hAnsi="Times New Roman" w:cs="Times New Roman"/>
+          <w:noProof/>
+          <w:sz w:val="28"/>
+          <w:szCs w:val="28"/>
+          <w:lang w:val="uk-UA"/>
+        </w:rPr>
+      </w:pPr>
+      <w:r>
+        <w:rPr>
+          <w:rFonts w:ascii="Times New Roman" w:hAnsi="Times New Roman" w:cs="Times New Roman"/>
+          <w:noProof/>
+          <w:sz w:val="28"/>
+          <w:szCs w:val="28"/>
+          <w:lang w:val="uk-UA"/>
+        </w:rPr>
+        <w:t>Результат виконаної роботи представлен</w:t>
+      </w:r>
+      <w:r>
+        <w:rPr>
+          <w:rFonts w:ascii="Times New Roman" w:hAnsi="Times New Roman" w:cs="Times New Roman"/>
+          <w:noProof/>
+          <w:sz w:val="28"/>
+          <w:szCs w:val="28"/>
+          <w:lang w:val="uk-UA"/>
+        </w:rPr>
+        <w:t>і</w:t>
+      </w:r>
+      <w:r>
+        <w:rPr>
+          <w:rFonts w:ascii="Times New Roman" w:hAnsi="Times New Roman" w:cs="Times New Roman"/>
+          <w:noProof/>
+          <w:sz w:val="28"/>
+          <w:szCs w:val="28"/>
+          <w:lang w:val="uk-UA"/>
+        </w:rPr>
+        <w:t xml:space="preserve"> на</w:t>
+      </w:r>
+      <w:r>
+        <w:rPr>
+          <w:rFonts w:ascii="Times New Roman" w:hAnsi="Times New Roman" w:cs="Times New Roman"/>
+          <w:noProof/>
+          <w:sz w:val="28"/>
+          <w:szCs w:val="28"/>
+          <w:lang w:val="uk-UA"/>
+        </w:rPr>
+        <w:t xml:space="preserve"> подальших</w:t>
+      </w:r>
+      <w:r>
+        <w:rPr>
+          <w:rFonts w:ascii="Times New Roman" w:hAnsi="Times New Roman" w:cs="Times New Roman"/>
+          <w:noProof/>
+          <w:sz w:val="28"/>
+          <w:szCs w:val="28"/>
+          <w:lang w:val="uk-UA"/>
+        </w:rPr>
+        <w:t xml:space="preserve"> рисунк</w:t>
+      </w:r>
+      <w:r>
+        <w:rPr>
+          <w:rFonts w:ascii="Times New Roman" w:hAnsi="Times New Roman" w:cs="Times New Roman"/>
+          <w:noProof/>
+          <w:sz w:val="28"/>
+          <w:szCs w:val="28"/>
+          <w:lang w:val="uk-UA"/>
+        </w:rPr>
+        <w:t>ах</w:t>
+      </w:r>
+      <w:r>
+        <w:rPr>
+          <w:rFonts w:ascii="Times New Roman" w:hAnsi="Times New Roman" w:cs="Times New Roman"/>
+          <w:noProof/>
+          <w:sz w:val="28"/>
+          <w:szCs w:val="28"/>
+          <w:lang w:val="uk-UA"/>
+        </w:rPr>
+        <w:t>.</w:t>
+      </w:r>
+    </w:p>
+    <w:p>
+      <w:pPr>
+        <w:rPr>
+          <w:rFonts w:ascii="Times New Roman" w:hAnsi="Times New Roman" w:cs="Times New Roman"/>
+          <w:noProof/>
+          <w:sz w:val="28"/>
+          <w:szCs w:val="28"/>
+          <w:lang w:val="uk-UA"/>
+        </w:rPr>
+      </w:pPr>
+      <w:r>
+        <w:rPr>
+          <w:rFonts w:ascii="Times New Roman" w:hAnsi="Times New Roman" w:cs="Times New Roman"/>
+          <w:noProof/>
           <w:sz w:val="28"/>
           <w:szCs w:val="28"/>
           <w:lang w:val="uk-UA"/>
         </w:rPr>
         <w:lastRenderedPageBreak/>
-        <w:t>реалізував багатошарове мікшування двох незалежних аудіо-доріжок, що дозволило мені досягти професійного звучання.</w:t>
-      </w:r>
-    </w:p>
-    <w:p>
-      <w:pPr>
-        <w:jc w:val="both"/>
-        <w:rPr>
-          <w:rFonts w:ascii="Times New Roman" w:eastAsiaTheme="majorEastAsia" w:hAnsi="Times New Roman" w:cs="Times New Roman"/>
-          <w:noProof/>
-          <w:color w:val="000000" w:themeColor="text1"/>
-          <w:sz w:val="28"/>
-          <w:szCs w:val="28"/>
-          <w:lang w:val="uk-UA"/>
-        </w:rPr>
-      </w:pPr>
-    </w:p>
-    <w:p>
-      <w:pPr>
-        <w:jc w:val="both"/>
-        <w:rPr>
-          <w:rFonts w:ascii="Times New Roman" w:hAnsi="Times New Roman" w:cs="Times New Roman"/>
-          <w:noProof/>
-          <w:sz w:val="28"/>
-          <w:szCs w:val="28"/>
-          <w:lang w:val="uk-UA"/>
-        </w:rPr>
-      </w:pPr>
-      <w:r>
-        <w:rPr>
-          <w:rFonts w:ascii="Times New Roman" w:hAnsi="Times New Roman" w:cs="Times New Roman"/>
-          <w:noProof/>
-          <w:sz w:val="28"/>
-          <w:szCs w:val="28"/>
-          <w:lang w:val="uk-UA"/>
-        </w:rPr>
-        <w:t>Результат виконаної роботи представлен</w:t>
-      </w:r>
-      <w:r>
-        <w:rPr>
-          <w:rFonts w:ascii="Times New Roman" w:hAnsi="Times New Roman" w:cs="Times New Roman"/>
-          <w:noProof/>
-          <w:sz w:val="28"/>
-          <w:szCs w:val="28"/>
-          <w:lang w:val="uk-UA"/>
-        </w:rPr>
-        <w:t>і</w:t>
-      </w:r>
-      <w:r>
-        <w:rPr>
-          <w:rFonts w:ascii="Times New Roman" w:hAnsi="Times New Roman" w:cs="Times New Roman"/>
-          <w:noProof/>
-          <w:sz w:val="28"/>
-          <w:szCs w:val="28"/>
-          <w:lang w:val="uk-UA"/>
-        </w:rPr>
-        <w:t xml:space="preserve"> на</w:t>
-      </w:r>
-      <w:r>
-        <w:rPr>
-          <w:rFonts w:ascii="Times New Roman" w:hAnsi="Times New Roman" w:cs="Times New Roman"/>
-          <w:noProof/>
-          <w:sz w:val="28"/>
-          <w:szCs w:val="28"/>
-          <w:lang w:val="uk-UA"/>
-        </w:rPr>
-        <w:t xml:space="preserve"> подальших</w:t>
-      </w:r>
-      <w:r>
-        <w:rPr>
-          <w:rFonts w:ascii="Times New Roman" w:hAnsi="Times New Roman" w:cs="Times New Roman"/>
-          <w:noProof/>
-          <w:sz w:val="28"/>
-          <w:szCs w:val="28"/>
-          <w:lang w:val="uk-UA"/>
-        </w:rPr>
-        <w:t xml:space="preserve"> рисунк</w:t>
-      </w:r>
-      <w:r>
-        <w:rPr>
-          <w:rFonts w:ascii="Times New Roman" w:hAnsi="Times New Roman" w:cs="Times New Roman"/>
-          <w:noProof/>
-          <w:sz w:val="28"/>
-          <w:szCs w:val="28"/>
-          <w:lang w:val="uk-UA"/>
-        </w:rPr>
-        <w:t>ах</w:t>
-      </w:r>
-      <w:r>
-        <w:rPr>
-          <w:rFonts w:ascii="Times New Roman" w:hAnsi="Times New Roman" w:cs="Times New Roman"/>
-          <w:noProof/>
-          <w:sz w:val="28"/>
-          <w:szCs w:val="28"/>
-          <w:lang w:val="uk-UA"/>
-        </w:rPr>
-        <w:t>.</w:t>
-      </w:r>
-    </w:p>
-    <w:p>
-      <w:pPr>
-        <w:rPr>
-          <w:rFonts w:ascii="Times New Roman" w:hAnsi="Times New Roman" w:cs="Times New Roman"/>
-          <w:noProof/>
-          <w:sz w:val="28"/>
-          <w:szCs w:val="28"/>
-          <w:lang w:val="uk-UA"/>
-        </w:rPr>
-      </w:pPr>
-      <w:r>
-        <w:rPr>
-          <w:rFonts w:ascii="Times New Roman" w:hAnsi="Times New Roman" w:cs="Times New Roman"/>
-          <w:noProof/>
-          <w:sz w:val="28"/>
-          <w:szCs w:val="28"/>
-          <w:lang w:val="uk-UA"/>
-        </w:rPr>
         <w:drawing>
           <wp:inline distT="0" distB="0" distL="0" distR="0" wp14:anchorId="6002CE43" wp14:editId="3B8E2618">
             <wp:extent cx="6307455" cy="3388995"/>

</xml_diff>